<commit_message>
Added a couple extra things for PSR-12
</commit_message>
<xml_diff>
--- a/psr_compliance.docx
+++ b/psr_compliance.docx
@@ -1346,45 +1346,275 @@
     <w:p>
       <w:pPr>
         <w:rPr>
-          <w:color w:val="000000" w:themeColor="text1"/>
-        </w:rPr>
-      </w:pPr>
-    </w:p>
-    <w:p>
-      <w:pPr>
-        <w:rPr>
-          <w:color w:val="000000" w:themeColor="text1"/>
-        </w:rPr>
-      </w:pPr>
-    </w:p>
-    <w:p>
-      <w:pPr>
-        <w:rPr>
-          <w:color w:val="000000" w:themeColor="text1"/>
-        </w:rPr>
-      </w:pPr>
-      <w:r>
-        <w:rPr>
           <w:b/>
           <w:bCs/>
           <w:color w:val="000000" w:themeColor="text1"/>
         </w:rPr>
-        <w:t xml:space="preserve">Example </w:t>
-      </w:r>
+      </w:pPr>
       <w:r>
         <w:rPr>
           <w:b/>
           <w:bCs/>
           <w:color w:val="000000" w:themeColor="text1"/>
         </w:rPr>
-        <w:t>types</w:t>
-      </w:r>
-      <w:r>
+        <w:t>6. Operators</w:t>
+      </w:r>
+    </w:p>
+    <w:p>
+      <w:pPr>
+        <w:rPr>
+          <w:color w:val="000000" w:themeColor="text1"/>
+        </w:rPr>
+      </w:pPr>
+      <w:r>
+        <w:rPr>
+          <w:color w:val="000000" w:themeColor="text1"/>
+        </w:rPr>
+        <w:t>Style rules for operators are grouped by arity (the number of operands they take).</w:t>
+      </w:r>
+    </w:p>
+    <w:p>
+      <w:pPr>
+        <w:rPr>
+          <w:color w:val="000000" w:themeColor="text1"/>
+        </w:rPr>
+      </w:pPr>
+      <w:r>
+        <w:rPr>
+          <w:color w:val="000000" w:themeColor="text1"/>
+        </w:rPr>
+        <w:t>When space is permitted around an operator, multiple spaces MAY be used for readability purposes.</w:t>
+      </w:r>
+    </w:p>
+    <w:p>
+      <w:pPr>
+        <w:rPr>
+          <w:color w:val="000000" w:themeColor="text1"/>
+        </w:rPr>
+      </w:pPr>
+      <w:r>
+        <w:rPr>
+          <w:color w:val="000000" w:themeColor="text1"/>
+        </w:rPr>
+        <w:t>All operators not described here are left undefined.</w:t>
+      </w:r>
+    </w:p>
+    <w:p>
+      <w:pPr>
+        <w:rPr>
+          <w:color w:val="000000" w:themeColor="text1"/>
+        </w:rPr>
+      </w:pPr>
+    </w:p>
+    <w:p>
+      <w:pPr>
+        <w:rPr>
+          <w:color w:val="000000" w:themeColor="text1"/>
+        </w:rPr>
+      </w:pPr>
+      <w:r>
+        <w:rPr>
+          <w:color w:val="000000" w:themeColor="text1"/>
+        </w:rPr>
+        <w:t>The increment/decrement operators MUST NOT have any space between the operator and operand.</w:t>
+      </w:r>
+    </w:p>
+    <w:p>
+      <w:pPr>
+        <w:rPr>
+          <w:color w:val="000000" w:themeColor="text1"/>
+        </w:rPr>
+      </w:pPr>
+    </w:p>
+    <w:p>
+      <w:pPr>
+        <w:rPr>
+          <w:color w:val="000000" w:themeColor="text1"/>
+        </w:rPr>
+      </w:pPr>
+      <w:r>
+        <w:rPr>
+          <w:color w:val="000000" w:themeColor="text1"/>
+        </w:rPr>
+        <w:t>Type casting operators MUST NOT have any space within the parentheses</w:t>
+      </w:r>
+      <w:r>
+        <w:rPr>
+          <w:color w:val="000000" w:themeColor="text1"/>
+        </w:rPr>
+        <w:t>.</w:t>
+      </w:r>
+    </w:p>
+    <w:p>
+      <w:pPr>
+        <w:rPr>
+          <w:color w:val="000000" w:themeColor="text1"/>
+        </w:rPr>
+      </w:pPr>
+    </w:p>
+    <w:p>
+      <w:pPr>
+        <w:rPr>
+          <w:color w:val="000000" w:themeColor="text1"/>
+        </w:rPr>
+      </w:pPr>
+      <w:r>
+        <w:rPr>
+          <w:color w:val="000000" w:themeColor="text1"/>
+        </w:rPr>
+        <w:t>All binary arithmetic, comparison, assignment, bitwise, logical, string, and type operators MUST be preceded and followed by at least one space</w:t>
+      </w:r>
+      <w:r>
+        <w:rPr>
+          <w:color w:val="000000" w:themeColor="text1"/>
+        </w:rPr>
+        <w:t>.</w:t>
+      </w:r>
+    </w:p>
+    <w:p>
+      <w:pPr>
+        <w:rPr>
+          <w:color w:val="000000" w:themeColor="text1"/>
+        </w:rPr>
+      </w:pPr>
+    </w:p>
+    <w:p>
+      <w:pPr>
         <w:rPr>
           <w:b/>
           <w:bCs/>
           <w:color w:val="000000" w:themeColor="text1"/>
         </w:rPr>
+      </w:pPr>
+      <w:r>
+        <w:rPr>
+          <w:b/>
+          <w:bCs/>
+          <w:color w:val="000000" w:themeColor="text1"/>
+        </w:rPr>
+        <w:t>7. Closures</w:t>
+      </w:r>
+    </w:p>
+    <w:p>
+      <w:pPr>
+        <w:rPr>
+          <w:color w:val="000000" w:themeColor="text1"/>
+        </w:rPr>
+      </w:pPr>
+      <w:r>
+        <w:rPr>
+          <w:color w:val="000000" w:themeColor="text1"/>
+        </w:rPr>
+        <w:t>Closures MUST be declared with a space after the function keyword, and a space before and after the use keyword.</w:t>
+      </w:r>
+    </w:p>
+    <w:p>
+      <w:pPr>
+        <w:rPr>
+          <w:color w:val="000000" w:themeColor="text1"/>
+        </w:rPr>
+      </w:pPr>
+      <w:r>
+        <w:rPr>
+          <w:color w:val="000000" w:themeColor="text1"/>
+        </w:rPr>
+        <w:t>The opening brace MUST go on the same line, and the closing brace MUST go on the next line following the body.</w:t>
+      </w:r>
+    </w:p>
+    <w:p>
+      <w:pPr>
+        <w:rPr>
+          <w:color w:val="000000" w:themeColor="text1"/>
+        </w:rPr>
+      </w:pPr>
+      <w:r>
+        <w:rPr>
+          <w:color w:val="000000" w:themeColor="text1"/>
+        </w:rPr>
+        <w:t>There MUST NOT be a space after the opening parenthesis of the argument list or variable list, and there MUST NOT be a space before the closing parenthesis of the argument list or variable list.</w:t>
+      </w:r>
+    </w:p>
+    <w:p>
+      <w:pPr>
+        <w:rPr>
+          <w:color w:val="000000" w:themeColor="text1"/>
+        </w:rPr>
+      </w:pPr>
+      <w:r>
+        <w:rPr>
+          <w:color w:val="000000" w:themeColor="text1"/>
+        </w:rPr>
+        <w:t>In the argument list and variable list, there MUST NOT be a space before each comma, and there MUST be one space after each comma.</w:t>
+      </w:r>
+    </w:p>
+    <w:p>
+      <w:pPr>
+        <w:rPr>
+          <w:color w:val="000000" w:themeColor="text1"/>
+        </w:rPr>
+      </w:pPr>
+      <w:r>
+        <w:rPr>
+          <w:color w:val="000000" w:themeColor="text1"/>
+        </w:rPr>
+        <w:t>Closure arguments with default values MUST go at the end of the argument list.</w:t>
+      </w:r>
+    </w:p>
+    <w:p>
+      <w:pPr>
+        <w:rPr>
+          <w:color w:val="000000" w:themeColor="text1"/>
+        </w:rPr>
+      </w:pPr>
+      <w:r>
+        <w:rPr>
+          <w:color w:val="000000" w:themeColor="text1"/>
+        </w:rPr>
+        <w:t>If a return type is present, it MUST follow the same rules as with normal functions and methods; if the use keyword is present, the colon MUST follow the use list closing parentheses with no spaces between the two characters.</w:t>
+      </w:r>
+    </w:p>
+    <w:p>
+      <w:pPr>
+        <w:rPr>
+          <w:color w:val="000000" w:themeColor="text1"/>
+        </w:rPr>
+      </w:pPr>
+    </w:p>
+    <w:p>
+      <w:pPr>
+        <w:rPr>
+          <w:color w:val="000000" w:themeColor="text1"/>
+        </w:rPr>
+      </w:pPr>
+    </w:p>
+    <w:p>
+      <w:pPr>
+        <w:rPr>
+          <w:color w:val="000000" w:themeColor="text1"/>
+        </w:rPr>
+      </w:pPr>
+      <w:r>
+        <w:rPr>
+          <w:b/>
+          <w:bCs/>
+          <w:color w:val="000000" w:themeColor="text1"/>
+        </w:rPr>
+        <w:t xml:space="preserve">Example </w:t>
+      </w:r>
+      <w:r>
+        <w:rPr>
+          <w:b/>
+          <w:bCs/>
+          <w:color w:val="000000" w:themeColor="text1"/>
+        </w:rPr>
+        <w:t>types</w:t>
+      </w:r>
+      <w:r>
+        <w:rPr>
+          <w:b/>
+          <w:bCs/>
+          <w:color w:val="000000" w:themeColor="text1"/>
+        </w:rPr>
         <w:t>:</w:t>
       </w:r>
     </w:p>
@@ -1499,6 +1729,7 @@
         <w:rPr>
           <w:color w:val="000000" w:themeColor="text1"/>
         </w:rPr>
+        <w:lastRenderedPageBreak/>
         <w:t xml:space="preserve">Class constant must be declared in uppercase with underscore </w:t>
       </w:r>
       <w:proofErr w:type="spellStart"/>

</xml_diff>